<commit_message>
Added pdf files in addition to other formats
</commit_message>
<xml_diff>
--- a/DuncanWillcock/evaluation.docx
+++ b/DuncanWillcock/evaluation.docx
@@ -3,6 +3,8 @@
 <w:document xmlns:wpc="http://schemas.microsoft.com/office/word/2010/wordprocessingCanvas" xmlns:mc="http://schemas.openxmlformats.org/markup-compatibility/2006" xmlns:o="urn:schemas-microsoft-com:office:office" xmlns:r="http://schemas.openxmlformats.org/officeDocument/2006/relationships" xmlns:m="http://schemas.openxmlformats.org/officeDocument/2006/math" xmlns:v="urn:schemas-microsoft-com:vml" xmlns:wp14="http://schemas.microsoft.com/office/word/2010/wordprocessingDrawing" xmlns:wp="http://schemas.openxmlformats.org/drawingml/2006/wordprocessingDrawing" xmlns:w10="urn:schemas-microsoft-com:office:word" xmlns:w="http://schemas.openxmlformats.org/wordprocessingml/2006/main" xmlns:w14="http://schemas.microsoft.com/office/word/2010/wordml" xmlns:wpg="http://schemas.microsoft.com/office/word/2010/wordprocessingGroup" xmlns:wpi="http://schemas.microsoft.com/office/word/2010/wordprocessingInk" xmlns:wne="http://schemas.microsoft.com/office/word/2006/wordml" xmlns:wps="http://schemas.microsoft.com/office/word/2010/wordprocessingShape" mc:Ignorable="w14 wp14">
   <w:body>
     <w:p>
+      <w:bookmarkStart w:id="0" w:name="_GoBack"/>
+      <w:bookmarkEnd w:id="0"/>
       <w:r>
         <w:t>During Assignment two our group strove hard to avoid and correct the errors made and shortcuts taken during the previous assignment. Our first and probably most significant difficulty was, frustratingly at the very start of the process – what software are we going to develop?  What is it for? Who is it for? After some indecision we eventually settled on the marking/assessment manager for schools.  The only other reasonable concepts were for games, something it was felt would not be an appropriate project despite the scale as it involves focus on many things unrelated to the actual development of software. As the concept we chose to develop was my own this lead to an increased reliance on my knowledge of the concept. Something that, in retrospect, I think we could have better incorporated into our group structure and overall process.</w:t>
       </w:r>
@@ -33,15 +35,7 @@
     </w:p>
     <w:p>
       <w:r>
-        <w:t>Of perhaps a more metaphysical nature is the necessary warping of our approach to, motivations during the project due to its true nature of a university assignment – not a genuine professional software development effort. While the intention was undoubtedly act as if it were, it was clear that it wasn’t at all times, especially during the writing of this report</w:t>
-      </w:r>
-      <w:bookmarkStart w:id="0" w:name="_GoBack"/>
-      <w:r>
-        <w:t xml:space="preserve">. Most importantly, the student lifestyle did not necessarily accommodate the day to day schedule demanded by our methodology with tests, assignments and other such daily timetable fluctuations interfering with our intentions of regular meetings at set times during the week. Replicating a realistic environment </w:t>
-      </w:r>
-      <w:bookmarkEnd w:id="0"/>
-      <w:r>
-        <w:t xml:space="preserve">for this </w:t>
+        <w:t xml:space="preserve">Of perhaps a more metaphysical nature is the necessary warping of our approach to, motivations during the project due to its true nature of a university assignment – not a genuine professional software development effort. While the intention was undoubtedly act as if it were, it was clear that it wasn’t at all times, especially during the writing of this report. Most importantly, the student lifestyle did not necessarily accommodate the day to day schedule demanded by our methodology with tests, assignments and other such daily timetable fluctuations interfering with our intentions of regular meetings at set times during the week. Replicating a realistic environment for this </w:t>
       </w:r>
       <w:r>
         <w:lastRenderedPageBreak/>
@@ -135,7 +129,7 @@
           <w:rPr>
             <w:noProof/>
           </w:rPr>
-          <w:t>1</w:t>
+          <w:t>2</w:t>
         </w:r>
         <w:r>
           <w:rPr>

</xml_diff>